<commit_message>
changed to save as html
</commit_message>
<xml_diff>
--- a/code/code for ENVS193DS HW4.docx
+++ b/code/code for ENVS193DS HW4.docx
@@ -75,6 +75,126 @@
         </w:rPr>
         <w:t xml:space="preserve">(tidyverse)</w:t>
       </w:r>
+      <w:r>
+        <w:br/>
+      </w:r>
+      <w:r>
+        <w:rPr>
+          <w:rStyle w:val="FunctionTok"/>
+        </w:rPr>
+        <w:t xml:space="preserve">library</w:t>
+      </w:r>
+      <w:r>
+        <w:rPr>
+          <w:rStyle w:val="NormalTok"/>
+        </w:rPr>
+        <w:t xml:space="preserve">(here)</w:t>
+      </w:r>
+      <w:r>
+        <w:br/>
+      </w:r>
+      <w:r>
+        <w:rPr>
+          <w:rStyle w:val="FunctionTok"/>
+        </w:rPr>
+        <w:t xml:space="preserve">library</w:t>
+      </w:r>
+      <w:r>
+        <w:rPr>
+          <w:rStyle w:val="NormalTok"/>
+        </w:rPr>
+        <w:t xml:space="preserve">(lterdatasampler)</w:t>
+      </w:r>
+      <w:r>
+        <w:br/>
+      </w:r>
+      <w:r>
+        <w:rPr>
+          <w:rStyle w:val="FunctionTok"/>
+        </w:rPr>
+        <w:t xml:space="preserve">library</w:t>
+      </w:r>
+      <w:r>
+        <w:rPr>
+          <w:rStyle w:val="NormalTok"/>
+        </w:rPr>
+        <w:t xml:space="preserve">(naniar)</w:t>
+      </w:r>
+      <w:r>
+        <w:br/>
+      </w:r>
+      <w:r>
+        <w:rPr>
+          <w:rStyle w:val="FunctionTok"/>
+        </w:rPr>
+        <w:t xml:space="preserve">library</w:t>
+      </w:r>
+      <w:r>
+        <w:rPr>
+          <w:rStyle w:val="NormalTok"/>
+        </w:rPr>
+        <w:t xml:space="preserve">(performance)</w:t>
+      </w:r>
+      <w:r>
+        <w:br/>
+      </w:r>
+      <w:r>
+        <w:rPr>
+          <w:rStyle w:val="FunctionTok"/>
+        </w:rPr>
+        <w:t xml:space="preserve">library</w:t>
+      </w:r>
+      <w:r>
+        <w:rPr>
+          <w:rStyle w:val="NormalTok"/>
+        </w:rPr>
+        <w:t xml:space="preserve">(broom)</w:t>
+      </w:r>
+      <w:r>
+        <w:br/>
+      </w:r>
+      <w:r>
+        <w:rPr>
+          <w:rStyle w:val="FunctionTok"/>
+        </w:rPr>
+        <w:t xml:space="preserve">library</w:t>
+      </w:r>
+      <w:r>
+        <w:rPr>
+          <w:rStyle w:val="NormalTok"/>
+        </w:rPr>
+        <w:t xml:space="preserve">(flextable)</w:t>
+      </w:r>
+      <w:r>
+        <w:br/>
+      </w:r>
+      <w:r>
+        <w:rPr>
+          <w:rStyle w:val="FunctionTok"/>
+        </w:rPr>
+        <w:t xml:space="preserve">library</w:t>
+      </w:r>
+      <w:r>
+        <w:rPr>
+          <w:rStyle w:val="NormalTok"/>
+        </w:rPr>
+        <w:t xml:space="preserve">(ggeffects)</w:t>
+      </w:r>
+      <w:r>
+        <w:br/>
+      </w:r>
+      <w:r>
+        <w:rPr>
+          <w:rStyle w:val="FunctionTok"/>
+        </w:rPr>
+        <w:t xml:space="preserve">library</w:t>
+      </w:r>
+      <w:r>
+        <w:rPr>
+          <w:rStyle w:val="NormalTok"/>
+        </w:rPr>
+        <w:t xml:space="preserve">(car)</w:t>
+      </w:r>
     </w:p>
     <w:p>
       <w:pPr>
@@ -82,391 +202,53 @@
       </w:pPr>
       <w:r>
         <w:rPr>
-          <w:rStyle w:val="VerbatimChar"/>
-        </w:rPr>
-        <w:t xml:space="preserve">── Attaching core tidyverse packages ──────────────────────── tidyverse 2.0.0 ──</w:t>
-      </w:r>
-      <w:r>
-        <w:br/>
-      </w:r>
-      <w:r>
-        <w:rPr>
-          <w:rStyle w:val="VerbatimChar"/>
-        </w:rPr>
-        <w:t xml:space="preserve">✔ dplyr     1.1.1     ✔ readr     2.1.4</w:t>
-      </w:r>
-      <w:r>
-        <w:br/>
-      </w:r>
-      <w:r>
-        <w:rPr>
-          <w:rStyle w:val="VerbatimChar"/>
-        </w:rPr>
-        <w:t xml:space="preserve">✔ forcats   1.0.0     ✔ stringr   1.5.0</w:t>
-      </w:r>
-      <w:r>
-        <w:br/>
-      </w:r>
-      <w:r>
-        <w:rPr>
-          <w:rStyle w:val="VerbatimChar"/>
-        </w:rPr>
-        <w:t xml:space="preserve">✔ ggplot2   3.4.2     ✔ tibble    3.2.1</w:t>
-      </w:r>
-      <w:r>
-        <w:br/>
-      </w:r>
-      <w:r>
-        <w:rPr>
-          <w:rStyle w:val="VerbatimChar"/>
-        </w:rPr>
-        <w:t xml:space="preserve">✔ lubridate 1.9.2     ✔ tidyr     1.3.0</w:t>
-      </w:r>
-      <w:r>
-        <w:br/>
-      </w:r>
-      <w:r>
-        <w:rPr>
-          <w:rStyle w:val="VerbatimChar"/>
-        </w:rPr>
-        <w:t xml:space="preserve">✔ purrr     1.0.1     </w:t>
-      </w:r>
-      <w:r>
-        <w:br/>
-      </w:r>
-      <w:r>
-        <w:rPr>
-          <w:rStyle w:val="VerbatimChar"/>
-        </w:rPr>
-        <w:t xml:space="preserve">── Conflicts ────────────────────────────────────────── tidyverse_conflicts() ──</w:t>
-      </w:r>
-      <w:r>
-        <w:br/>
-      </w:r>
-      <w:r>
-        <w:rPr>
-          <w:rStyle w:val="VerbatimChar"/>
-        </w:rPr>
-        <w:t xml:space="preserve">✖ dplyr::filter() masks stats::filter()</w:t>
-      </w:r>
-      <w:r>
-        <w:br/>
-      </w:r>
-      <w:r>
-        <w:rPr>
-          <w:rStyle w:val="VerbatimChar"/>
-        </w:rPr>
-        <w:t xml:space="preserve">✖ dplyr::lag()    masks stats::lag()</w:t>
-      </w:r>
-      <w:r>
-        <w:br/>
-      </w:r>
-      <w:r>
-        <w:rPr>
-          <w:rStyle w:val="VerbatimChar"/>
-        </w:rPr>
-        <w:t xml:space="preserve">ℹ Use the conflicted package (&lt;http://conflicted.r-lib.org/&gt;) to force all conflicts to become errors</w:t>
-      </w:r>
-    </w:p>
-    <w:p>
-      <w:pPr>
-        <w:pStyle w:val="SourceCode"/>
-      </w:pPr>
+          <w:rStyle w:val="CommentTok"/>
+        </w:rPr>
+        <w:t xml:space="preserve">#read in the data </w:t>
+      </w:r>
+      <w:r>
+        <w:br/>
+      </w:r>
+      <w:r>
+        <w:rPr>
+          <w:rStyle w:val="NormalTok"/>
+        </w:rPr>
+        <w:t xml:space="preserve">fishdata </w:t>
+      </w:r>
+      <w:r>
+        <w:rPr>
+          <w:rStyle w:val="OtherTok"/>
+        </w:rPr>
+        <w:t xml:space="preserve">&lt;-</w:t>
+      </w:r>
+      <w:r>
+        <w:rPr>
+          <w:rStyle w:val="NormalTok"/>
+        </w:rPr>
+        <w:t xml:space="preserve"> </w:t>
+      </w:r>
       <w:r>
         <w:rPr>
           <w:rStyle w:val="FunctionTok"/>
         </w:rPr>
-        <w:t xml:space="preserve">library</w:t>
-      </w:r>
-      <w:r>
-        <w:rPr>
-          <w:rStyle w:val="NormalTok"/>
-        </w:rPr>
-        <w:t xml:space="preserve">(here)</w:t>
-      </w:r>
-    </w:p>
-    <w:p>
-      <w:pPr>
-        <w:pStyle w:val="SourceCode"/>
-      </w:pPr>
-      <w:r>
-        <w:rPr>
-          <w:rStyle w:val="VerbatimChar"/>
-        </w:rPr>
-        <w:t xml:space="preserve">here() starts at /Users/maddiemanzagol/Desktop/ENVS 193DS/github/ENVS-193DS_homework-04_manzagol-maddie</w:t>
-      </w:r>
-    </w:p>
-    <w:p>
-      <w:pPr>
-        <w:pStyle w:val="SourceCode"/>
-      </w:pPr>
+        <w:t xml:space="preserve">read_csv</w:t>
+      </w:r>
+      <w:r>
+        <w:rPr>
+          <w:rStyle w:val="NormalTok"/>
+        </w:rPr>
+        <w:t xml:space="preserve">(here</w:t>
+      </w:r>
+      <w:r>
+        <w:rPr>
+          <w:rStyle w:val="SpecialCharTok"/>
+        </w:rPr>
+        <w:t xml:space="preserve">::</w:t>
+      </w:r>
       <w:r>
         <w:rPr>
           <w:rStyle w:val="FunctionTok"/>
         </w:rPr>
-        <w:t xml:space="preserve">library</w:t>
-      </w:r>
-      <w:r>
-        <w:rPr>
-          <w:rStyle w:val="NormalTok"/>
-        </w:rPr>
-        <w:t xml:space="preserve">(lterdatasampler)</w:t>
-      </w:r>
-      <w:r>
-        <w:br/>
-      </w:r>
-      <w:r>
-        <w:rPr>
-          <w:rStyle w:val="FunctionTok"/>
-        </w:rPr>
-        <w:t xml:space="preserve">library</w:t>
-      </w:r>
-      <w:r>
-        <w:rPr>
-          <w:rStyle w:val="NormalTok"/>
-        </w:rPr>
-        <w:t xml:space="preserve">(naniar)</w:t>
-      </w:r>
-      <w:r>
-        <w:br/>
-      </w:r>
-      <w:r>
-        <w:rPr>
-          <w:rStyle w:val="FunctionTok"/>
-        </w:rPr>
-        <w:t xml:space="preserve">library</w:t>
-      </w:r>
-      <w:r>
-        <w:rPr>
-          <w:rStyle w:val="NormalTok"/>
-        </w:rPr>
-        <w:t xml:space="preserve">(performance)</w:t>
-      </w:r>
-      <w:r>
-        <w:br/>
-      </w:r>
-      <w:r>
-        <w:rPr>
-          <w:rStyle w:val="FunctionTok"/>
-        </w:rPr>
-        <w:t xml:space="preserve">library</w:t>
-      </w:r>
-      <w:r>
-        <w:rPr>
-          <w:rStyle w:val="NormalTok"/>
-        </w:rPr>
-        <w:t xml:space="preserve">(broom)</w:t>
-      </w:r>
-      <w:r>
-        <w:br/>
-      </w:r>
-      <w:r>
-        <w:rPr>
-          <w:rStyle w:val="FunctionTok"/>
-        </w:rPr>
-        <w:t xml:space="preserve">library</w:t>
-      </w:r>
-      <w:r>
-        <w:rPr>
-          <w:rStyle w:val="NormalTok"/>
-        </w:rPr>
-        <w:t xml:space="preserve">(flextable)</w:t>
-      </w:r>
-    </w:p>
-    <w:p>
-      <w:pPr>
-        <w:pStyle w:val="SourceCode"/>
-      </w:pPr>
-      <w:r>
-        <w:br/>
-      </w:r>
-      <w:r>
-        <w:rPr>
-          <w:rStyle w:val="VerbatimChar"/>
-        </w:rPr>
-        <w:t xml:space="preserve">Attaching package: 'flextable'</w:t>
-      </w:r>
-      <w:r>
-        <w:br/>
-      </w:r>
-      <w:r>
-        <w:br/>
-      </w:r>
-      <w:r>
-        <w:rPr>
-          <w:rStyle w:val="VerbatimChar"/>
-        </w:rPr>
-        <w:t xml:space="preserve">The following object is masked from 'package:purrr':</w:t>
-      </w:r>
-      <w:r>
-        <w:br/>
-      </w:r>
-      <w:r>
-        <w:br/>
-      </w:r>
-      <w:r>
-        <w:rPr>
-          <w:rStyle w:val="VerbatimChar"/>
-        </w:rPr>
-        <w:t xml:space="preserve">    compose</w:t>
-      </w:r>
-    </w:p>
-    <w:p>
-      <w:pPr>
-        <w:pStyle w:val="SourceCode"/>
-      </w:pPr>
-      <w:r>
-        <w:rPr>
-          <w:rStyle w:val="FunctionTok"/>
-        </w:rPr>
-        <w:t xml:space="preserve">library</w:t>
-      </w:r>
-      <w:r>
-        <w:rPr>
-          <w:rStyle w:val="NormalTok"/>
-        </w:rPr>
-        <w:t xml:space="preserve">(ggeffects)</w:t>
-      </w:r>
-      <w:r>
-        <w:br/>
-      </w:r>
-      <w:r>
-        <w:rPr>
-          <w:rStyle w:val="FunctionTok"/>
-        </w:rPr>
-        <w:t xml:space="preserve">library</w:t>
-      </w:r>
-      <w:r>
-        <w:rPr>
-          <w:rStyle w:val="NormalTok"/>
-        </w:rPr>
-        <w:t xml:space="preserve">(car)</w:t>
-      </w:r>
-    </w:p>
-    <w:p>
-      <w:pPr>
-        <w:pStyle w:val="SourceCode"/>
-      </w:pPr>
-      <w:r>
-        <w:rPr>
-          <w:rStyle w:val="VerbatimChar"/>
-        </w:rPr>
-        <w:t xml:space="preserve">Loading required package: carData</w:t>
-      </w:r>
-      <w:r>
-        <w:br/>
-      </w:r>
-      <w:r>
-        <w:br/>
-      </w:r>
-      <w:r>
-        <w:rPr>
-          <w:rStyle w:val="VerbatimChar"/>
-        </w:rPr>
-        <w:t xml:space="preserve">Attaching package: 'car'</w:t>
-      </w:r>
-      <w:r>
-        <w:br/>
-      </w:r>
-      <w:r>
-        <w:br/>
-      </w:r>
-      <w:r>
-        <w:rPr>
-          <w:rStyle w:val="VerbatimChar"/>
-        </w:rPr>
-        <w:t xml:space="preserve">The following object is masked from 'package:dplyr':</w:t>
-      </w:r>
-      <w:r>
-        <w:br/>
-      </w:r>
-      <w:r>
-        <w:br/>
-      </w:r>
-      <w:r>
-        <w:rPr>
-          <w:rStyle w:val="VerbatimChar"/>
-        </w:rPr>
-        <w:t xml:space="preserve">    recode</w:t>
-      </w:r>
-      <w:r>
-        <w:br/>
-      </w:r>
-      <w:r>
-        <w:br/>
-      </w:r>
-      <w:r>
-        <w:rPr>
-          <w:rStyle w:val="VerbatimChar"/>
-        </w:rPr>
-        <w:t xml:space="preserve">The following object is masked from 'package:purrr':</w:t>
-      </w:r>
-      <w:r>
-        <w:br/>
-      </w:r>
-      <w:r>
-        <w:br/>
-      </w:r>
-      <w:r>
-        <w:rPr>
-          <w:rStyle w:val="VerbatimChar"/>
-        </w:rPr>
-        <w:t xml:space="preserve">    some</w:t>
-      </w:r>
-    </w:p>
-    <w:p>
-      <w:pPr>
-        <w:pStyle w:val="SourceCode"/>
-      </w:pPr>
-      <w:r>
-        <w:rPr>
-          <w:rStyle w:val="CommentTok"/>
-        </w:rPr>
-        <w:t xml:space="preserve">#read in the data </w:t>
-      </w:r>
-      <w:r>
-        <w:br/>
-      </w:r>
-      <w:r>
-        <w:rPr>
-          <w:rStyle w:val="NormalTok"/>
-        </w:rPr>
-        <w:t xml:space="preserve">fishdata </w:t>
-      </w:r>
-      <w:r>
-        <w:rPr>
-          <w:rStyle w:val="OtherTok"/>
-        </w:rPr>
-        <w:t xml:space="preserve">&lt;-</w:t>
-      </w:r>
-      <w:r>
-        <w:rPr>
-          <w:rStyle w:val="NormalTok"/>
-        </w:rPr>
-        <w:t xml:space="preserve"> </w:t>
-      </w:r>
-      <w:r>
-        <w:rPr>
-          <w:rStyle w:val="FunctionTok"/>
-        </w:rPr>
-        <w:t xml:space="preserve">read_csv</w:t>
-      </w:r>
-      <w:r>
-        <w:rPr>
-          <w:rStyle w:val="NormalTok"/>
-        </w:rPr>
-        <w:t xml:space="preserve">(here</w:t>
-      </w:r>
-      <w:r>
-        <w:rPr>
-          <w:rStyle w:val="SpecialCharTok"/>
-        </w:rPr>
-        <w:t xml:space="preserve">::</w:t>
-      </w:r>
-      <w:r>
-        <w:rPr>
-          <w:rStyle w:val="FunctionTok"/>
-        </w:rPr>
         <w:t xml:space="preserve">here</w:t>
       </w:r>
       <w:r>
@@ -498,130 +280,6 @@
           <w:rStyle w:val="NormalTok"/>
         </w:rPr>
         <w:t xml:space="preserve">))</w:t>
-      </w:r>
-    </w:p>
-    <w:p>
-      <w:pPr>
-        <w:pStyle w:val="SourceCode"/>
-      </w:pPr>
-      <w:r>
-        <w:rPr>
-          <w:rStyle w:val="VerbatimChar"/>
-        </w:rPr>
-        <w:t xml:space="preserve">Warning: One or more parsing issues, call `problems()` on your data frame for details,</w:t>
-      </w:r>
-      <w:r>
-        <w:br/>
-      </w:r>
-      <w:r>
-        <w:rPr>
-          <w:rStyle w:val="VerbatimChar"/>
-        </w:rPr>
-        <w:t xml:space="preserve">e.g.:</w:t>
-      </w:r>
-      <w:r>
-        <w:br/>
-      </w:r>
-      <w:r>
-        <w:rPr>
-          <w:rStyle w:val="VerbatimChar"/>
-        </w:rPr>
-        <w:t xml:space="preserve">  dat &lt;- vroom(...)</w:t>
-      </w:r>
-      <w:r>
-        <w:br/>
-      </w:r>
-      <w:r>
-        <w:rPr>
-          <w:rStyle w:val="VerbatimChar"/>
-        </w:rPr>
-        <w:t xml:space="preserve">  problems(dat)</w:t>
-      </w:r>
-    </w:p>
-    <w:p>
-      <w:pPr>
-        <w:pStyle w:val="SourceCode"/>
-      </w:pPr>
-      <w:r>
-        <w:rPr>
-          <w:rStyle w:val="VerbatimChar"/>
-        </w:rPr>
-        <w:t xml:space="preserve">Rows: 349229 Columns: 15</w:t>
-      </w:r>
-      <w:r>
-        <w:br/>
-      </w:r>
-      <w:r>
-        <w:rPr>
-          <w:rStyle w:val="VerbatimChar"/>
-        </w:rPr>
-        <w:t xml:space="preserve">── Column specification ────────────────────────────────────────────────────────</w:t>
-      </w:r>
-      <w:r>
-        <w:br/>
-      </w:r>
-      <w:r>
-        <w:rPr>
-          <w:rStyle w:val="VerbatimChar"/>
-        </w:rPr>
-        <w:t xml:space="preserve">Delimiter: ","</w:t>
-      </w:r>
-      <w:r>
-        <w:br/>
-      </w:r>
-      <w:r>
-        <w:rPr>
-          <w:rStyle w:val="VerbatimChar"/>
-        </w:rPr>
-        <w:t xml:space="preserve">chr  (8): lakeid, gearid, spname, sampletype, indid, fishpart, spseq, flag</w:t>
-      </w:r>
-      <w:r>
-        <w:br/>
-      </w:r>
-      <w:r>
-        <w:rPr>
-          <w:rStyle w:val="VerbatimChar"/>
-        </w:rPr>
-        <w:t xml:space="preserve">dbl  (5): year4, depth, rep, length, weight</w:t>
-      </w:r>
-      <w:r>
-        <w:br/>
-      </w:r>
-      <w:r>
-        <w:rPr>
-          <w:rStyle w:val="VerbatimChar"/>
-        </w:rPr>
-        <w:t xml:space="preserve">lgl  (1): sex</w:t>
-      </w:r>
-      <w:r>
-        <w:br/>
-      </w:r>
-      <w:r>
-        <w:rPr>
-          <w:rStyle w:val="VerbatimChar"/>
-        </w:rPr>
-        <w:t xml:space="preserve">date (1): sampledate</w:t>
-      </w:r>
-      <w:r>
-        <w:br/>
-      </w:r>
-      <w:r>
-        <w:br/>
-      </w:r>
-      <w:r>
-        <w:rPr>
-          <w:rStyle w:val="VerbatimChar"/>
-        </w:rPr>
-        <w:t xml:space="preserve">ℹ Use `spec()` to retrieve the full column specification for this data.</w:t>
-      </w:r>
-      <w:r>
-        <w:br/>
-      </w:r>
-      <w:r>
-        <w:rPr>
-          <w:rStyle w:val="VerbatimChar"/>
-        </w:rPr>
-        <w:t xml:space="preserve">ℹ Specify the column types or set `show_col_types = FALSE` to quiet this message.</w:t>
       </w:r>
     </w:p>
     <w:p>
@@ -722,25 +380,46 @@
         <w:rPr>
           <w:rStyle w:val="NormalTok"/>
         </w:rPr>
+        <w:t xml:space="preserve"> fishdata </w:t>
+      </w:r>
+      <w:r>
+        <w:rPr>
+          <w:rStyle w:val="SpecialCharTok"/>
+        </w:rPr>
+        <w:t xml:space="preserve">%&gt;%</w:t>
+      </w:r>
+      <w:r>
+        <w:rPr>
+          <w:rStyle w:val="NormalTok"/>
+        </w:rPr>
         <w:t xml:space="preserve"> </w:t>
       </w:r>
       <w:r>
+        <w:br/>
+      </w:r>
+      <w:r>
+        <w:rPr>
+          <w:rStyle w:val="NormalTok"/>
+        </w:rPr>
+        <w:t xml:space="preserve">  </w:t>
+      </w:r>
+      <w:r>
         <w:rPr>
           <w:rStyle w:val="FunctionTok"/>
         </w:rPr>
-        <w:t xml:space="preserve">subset</w:t>
-      </w:r>
-      <w:r>
-        <w:rPr>
-          <w:rStyle w:val="NormalTok"/>
-        </w:rPr>
-        <w:t xml:space="preserve">(fishdata, </w:t>
-      </w:r>
-      <w:r>
-        <w:rPr>
-          <w:rStyle w:val="AttributeTok"/>
-        </w:rPr>
-        <w:t xml:space="preserve">select =</w:t>
+        <w:t xml:space="preserve">filter</w:t>
+      </w:r>
+      <w:r>
+        <w:rPr>
+          <w:rStyle w:val="NormalTok"/>
+        </w:rPr>
+        <w:t xml:space="preserve">(spname </w:t>
+      </w:r>
+      <w:r>
+        <w:rPr>
+          <w:rStyle w:val="SpecialCharTok"/>
+        </w:rPr>
+        <w:t xml:space="preserve">==</w:t>
       </w:r>
       <w:r>
         <w:rPr>
@@ -750,15 +429,48 @@
       </w:r>
       <w:r>
         <w:rPr>
+          <w:rStyle w:val="StringTok"/>
+        </w:rPr>
+        <w:t xml:space="preserve">"TROUTPERCH"</w:t>
+      </w:r>
+      <w:r>
+        <w:rPr>
+          <w:rStyle w:val="NormalTok"/>
+        </w:rPr>
+        <w:t xml:space="preserve">) </w:t>
+      </w:r>
+      <w:r>
+        <w:rPr>
+          <w:rStyle w:val="SpecialCharTok"/>
+        </w:rPr>
+        <w:t xml:space="preserve">%&gt;%</w:t>
+      </w:r>
+      <w:r>
+        <w:rPr>
+          <w:rStyle w:val="NormalTok"/>
+        </w:rPr>
+        <w:t xml:space="preserve"> </w:t>
+      </w:r>
+      <w:r>
+        <w:br/>
+      </w:r>
+      <w:r>
+        <w:rPr>
+          <w:rStyle w:val="NormalTok"/>
+        </w:rPr>
+        <w:t xml:space="preserve">  </w:t>
+      </w:r>
+      <w:r>
+        <w:rPr>
           <w:rStyle w:val="FunctionTok"/>
         </w:rPr>
-        <w:t xml:space="preserve">c</w:t>
-      </w:r>
-      <w:r>
-        <w:rPr>
-          <w:rStyle w:val="NormalTok"/>
-        </w:rPr>
-        <w:t xml:space="preserve">(length, weight))</w:t>
+        <w:t xml:space="preserve">select</w:t>
+      </w:r>
+      <w:r>
+        <w:rPr>
+          <w:rStyle w:val="NormalTok"/>
+        </w:rPr>
+        <w:t xml:space="preserve">(length, weight)</w:t>
       </w:r>
     </w:p>
     <w:p>
@@ -1079,323 +791,379 @@
     </w:p>
     <w:p>
       <w:pPr>
-        <w:pStyle w:val="BodyText"/>
-      </w:pPr>
-      <w:r>
-        <w:t xml:space="preserve">plot 1–Residual vs Fitted: The residual vs fitted plot generated from</w:t>
-      </w:r>
-      <w:r>
-        <w:t xml:space="preserve"> </w:t>
-      </w:r>
-      <w:r>
-        <w:t xml:space="preserve">“</w:t>
-      </w:r>
-      <w:r>
-        <w:t xml:space="preserve">fishlinearregression</w:t>
-      </w:r>
-      <w:r>
-        <w:t xml:space="preserve">”</w:t>
-      </w:r>
-      <w:r>
-        <w:t xml:space="preserve"> </w:t>
-      </w:r>
-      <w:r>
-        <w:t xml:space="preserve">shows residuals that are not evenly and randomly distributed around the horizontal dotted line. Therefore, the assumption of homoscedasticity is violated.</w:t>
+        <w:pStyle w:val="SourceCode"/>
+      </w:pPr>
+      <w:r>
+        <w:rPr>
+          <w:rStyle w:val="FunctionTok"/>
+        </w:rPr>
+        <w:t xml:space="preserve">check_normality</w:t>
+      </w:r>
+      <w:r>
+        <w:rPr>
+          <w:rStyle w:val="NormalTok"/>
+        </w:rPr>
+        <w:t xml:space="preserve">(fishlinearregression)</w:t>
       </w:r>
     </w:p>
     <w:p>
       <w:pPr>
-        <w:pStyle w:val="BodyText"/>
-      </w:pPr>
-      <w:r>
-        <w:t xml:space="preserve">plot 2–Normal QQ: The normal QQ plot shows residuals that are not entirely linearly distributed, meaning the points do not follow a straight line. There is a portion distributed between quantiles -2 to 2 that follow a very linear line but after quantile 2 the slope changes.</w:t>
+        <w:pStyle w:val="SourceCode"/>
+      </w:pPr>
+      <w:r>
+        <w:rPr>
+          <w:rStyle w:val="VerbatimChar"/>
+        </w:rPr>
+        <w:t xml:space="preserve">Warning: Non-normality of residuals detected (p &lt; .001).</w:t>
       </w:r>
     </w:p>
     <w:p>
       <w:pPr>
-        <w:pStyle w:val="BodyText"/>
-      </w:pPr>
-      <w:r>
-        <w:t xml:space="preserve">plot 3–Scale-Location: The scale-location plot highlights that the square root of residuals does not highlight an even and random spread around the red line. This means that the variances change and homoscedasticity is violated.</w:t>
+        <w:pStyle w:val="SourceCode"/>
+      </w:pPr>
+      <w:r>
+        <w:rPr>
+          <w:rStyle w:val="FunctionTok"/>
+        </w:rPr>
+        <w:t xml:space="preserve">check_heteroscedasticity</w:t>
+      </w:r>
+      <w:r>
+        <w:rPr>
+          <w:rStyle w:val="NormalTok"/>
+        </w:rPr>
+        <w:t xml:space="preserve">(fishlinearregression)</w:t>
       </w:r>
     </w:p>
     <w:p>
       <w:pPr>
-        <w:pStyle w:val="BodyText"/>
-      </w:pPr>
-      <w:r>
-        <w:t xml:space="preserve">plot 4–Residual vs Leverage: The residual vs leverage plot highlights some outliers (labeled) indicating that there are data points that are influencing the model. This means that if the model was calculated without these labeled outliers, then the model would predict a different estimate.</w:t>
+        <w:pStyle w:val="SourceCode"/>
+      </w:pPr>
+      <w:r>
+        <w:rPr>
+          <w:rStyle w:val="VerbatimChar"/>
+        </w:rPr>
+        <w:t xml:space="preserve">Warning: Heteroscedasticity (non-constant error variance) detected (p &lt; .001).</w:t>
       </w:r>
     </w:p>
     <w:p>
       <w:pPr>
-        <w:pStyle w:val="SourceCode"/>
-      </w:pPr>
-      <w:r>
-        <w:rPr>
-          <w:rStyle w:val="CommentTok"/>
-        </w:rPr>
-        <w:t xml:space="preserve">#create a summary of the linear regression stats</w:t>
-      </w:r>
-      <w:r>
-        <w:br/>
-      </w:r>
-      <w:r>
-        <w:rPr>
-          <w:rStyle w:val="NormalTok"/>
-        </w:rPr>
-        <w:t xml:space="preserve">model_summary </w:t>
-      </w:r>
-      <w:r>
-        <w:rPr>
-          <w:rStyle w:val="OtherTok"/>
-        </w:rPr>
-        <w:t xml:space="preserve">&lt;-</w:t>
-      </w:r>
-      <w:r>
-        <w:rPr>
-          <w:rStyle w:val="NormalTok"/>
-        </w:rPr>
+        <w:pStyle w:val="FirstParagraph"/>
+      </w:pPr>
+      <w:r>
+        <w:t xml:space="preserve">plot 1–Residual vs Fitted: The residual vs fitted plot generated from</w:t>
+      </w:r>
+      <w:r>
         <w:t xml:space="preserve"> </w:t>
       </w:r>
       <w:r>
-        <w:rPr>
-          <w:rStyle w:val="FunctionTok"/>
-        </w:rPr>
-        <w:t xml:space="preserve">summary</w:t>
-      </w:r>
-      <w:r>
-        <w:rPr>
-          <w:rStyle w:val="NormalTok"/>
-        </w:rPr>
-        <w:t xml:space="preserve">(fishlinearregression)</w:t>
-      </w:r>
-      <w:r>
-        <w:br/>
-      </w:r>
-      <w:r>
-        <w:br/>
-      </w:r>
-      <w:r>
-        <w:rPr>
-          <w:rStyle w:val="NormalTok"/>
-        </w:rPr>
-        <w:t xml:space="preserve">model_summary</w:t>
+        <w:t xml:space="preserve">“</w:t>
+      </w:r>
+      <w:r>
+        <w:t xml:space="preserve">fishlinearregression</w:t>
+      </w:r>
+      <w:r>
+        <w:t xml:space="preserve">”</w:t>
+      </w:r>
+      <w:r>
+        <w:t xml:space="preserve"> </w:t>
+      </w:r>
+      <w:r>
+        <w:t xml:space="preserve">shows residuals that are relatively evenly and randomly distributed around the horizontal dotted line but not entirely even and random because most residuals are clumped in the center with a few outliers. Therefore, the assumption of homoscedasticity is violated.</w:t>
       </w:r>
     </w:p>
     <w:p>
       <w:pPr>
-        <w:pStyle w:val="SourceCode"/>
-      </w:pPr>
-      <w:r>
-        <w:br/>
-      </w:r>
-      <w:r>
-        <w:rPr>
-          <w:rStyle w:val="VerbatimChar"/>
-        </w:rPr>
-        <w:t xml:space="preserve">Call:</w:t>
-      </w:r>
-      <w:r>
-        <w:br/>
-      </w:r>
-      <w:r>
-        <w:rPr>
-          <w:rStyle w:val="VerbatimChar"/>
-        </w:rPr>
-        <w:t xml:space="preserve">lm(formula = weight ~ length, data = fish_summary)</w:t>
-      </w:r>
-      <w:r>
-        <w:br/>
-      </w:r>
-      <w:r>
-        <w:br/>
-      </w:r>
-      <w:r>
-        <w:rPr>
-          <w:rStyle w:val="VerbatimChar"/>
-        </w:rPr>
-        <w:t xml:space="preserve">Residuals:</w:t>
-      </w:r>
-      <w:r>
-        <w:br/>
-      </w:r>
-      <w:r>
-        <w:rPr>
-          <w:rStyle w:val="VerbatimChar"/>
-        </w:rPr>
-        <w:t xml:space="preserve">    Min      1Q  Median      3Q     Max </w:t>
-      </w:r>
-      <w:r>
-        <w:br/>
-      </w:r>
-      <w:r>
-        <w:rPr>
-          <w:rStyle w:val="VerbatimChar"/>
-        </w:rPr>
-        <w:t xml:space="preserve">-1661.7  -142.1    -6.5   118.8 10385.8 </w:t>
-      </w:r>
-      <w:r>
-        <w:br/>
-      </w:r>
-      <w:r>
-        <w:br/>
-      </w:r>
-      <w:r>
-        <w:rPr>
-          <w:rStyle w:val="VerbatimChar"/>
-        </w:rPr>
-        <w:t xml:space="preserve">Coefficients:</w:t>
-      </w:r>
-      <w:r>
-        <w:br/>
-      </w:r>
-      <w:r>
-        <w:rPr>
-          <w:rStyle w:val="VerbatimChar"/>
-        </w:rPr>
-        <w:t xml:space="preserve">              Estimate Std. Error t value Pr(&gt;|t|)    </w:t>
-      </w:r>
-      <w:r>
-        <w:br/>
-      </w:r>
-      <w:r>
-        <w:rPr>
-          <w:rStyle w:val="VerbatimChar"/>
-        </w:rPr>
-        <w:t xml:space="preserve">(Intercept) -309.55373    1.60785  -192.5   &lt;2e-16 ***</w:t>
-      </w:r>
-      <w:r>
-        <w:br/>
-      </w:r>
-      <w:r>
-        <w:rPr>
-          <w:rStyle w:val="VerbatimChar"/>
-        </w:rPr>
-        <w:t xml:space="preserve">length         3.00965    0.00814   369.7   &lt;2e-16 ***</w:t>
-      </w:r>
-      <w:r>
-        <w:br/>
-      </w:r>
-      <w:r>
-        <w:rPr>
-          <w:rStyle w:val="VerbatimChar"/>
-        </w:rPr>
-        <w:t xml:space="preserve">---</w:t>
-      </w:r>
-      <w:r>
-        <w:br/>
-      </w:r>
-      <w:r>
-        <w:rPr>
-          <w:rStyle w:val="VerbatimChar"/>
-        </w:rPr>
-        <w:t xml:space="preserve">Signif. codes:  0 '***' 0.001 '**' 0.01 '*' 0.05 '.' 0.1 ' ' 1</w:t>
-      </w:r>
-      <w:r>
-        <w:br/>
-      </w:r>
-      <w:r>
-        <w:br/>
-      </w:r>
-      <w:r>
-        <w:rPr>
-          <w:rStyle w:val="VerbatimChar"/>
-        </w:rPr>
-        <w:t xml:space="preserve">Residual standard error: 303 on 91088 degrees of freedom</w:t>
-      </w:r>
-      <w:r>
-        <w:br/>
-      </w:r>
-      <w:r>
-        <w:rPr>
-          <w:rStyle w:val="VerbatimChar"/>
-        </w:rPr>
-        <w:t xml:space="preserve">  (258139 observations deleted due to missingness)</w:t>
-      </w:r>
-      <w:r>
-        <w:br/>
-      </w:r>
-      <w:r>
-        <w:rPr>
-          <w:rStyle w:val="VerbatimChar"/>
-        </w:rPr>
-        <w:t xml:space="preserve">Multiple R-squared:  0.6001,    Adjusted R-squared:  0.6001 </w:t>
-      </w:r>
-      <w:r>
-        <w:br/>
-      </w:r>
-      <w:r>
-        <w:rPr>
-          <w:rStyle w:val="VerbatimChar"/>
-        </w:rPr>
-        <w:t xml:space="preserve">F-statistic: 1.367e+05 on 1 and 91088 DF,  p-value: &lt; 2.2e-16</w:t>
+        <w:pStyle w:val="BodyText"/>
+      </w:pPr>
+      <w:r>
+        <w:t xml:space="preserve">plot 2–Normal QQ: The normal QQ plot shows residuals that are not entirely linearly distributed, meaning the all of the points in total do not constitute a straight line. There is a portion distributed between quantiles -2 to 2 that follow a very linear line but after quantile 2 and before quantile -2 the slope positively increases.</w:t>
       </w:r>
     </w:p>
     <w:p>
       <w:pPr>
-        <w:pStyle w:val="SourceCode"/>
-      </w:pPr>
-      <w:r>
-        <w:rPr>
-          <w:rStyle w:val="CommentTok"/>
-        </w:rPr>
-        <w:t xml:space="preserve">#perform an ANOVA test</w:t>
-      </w:r>
-      <w:r>
-        <w:br/>
-      </w:r>
-      <w:r>
-        <w:rPr>
-          <w:rStyle w:val="NormalTok"/>
-        </w:rPr>
-        <w:t xml:space="preserve">model_squares </w:t>
-      </w:r>
-      <w:r>
-        <w:rPr>
-          <w:rStyle w:val="OtherTok"/>
-        </w:rPr>
-        <w:t xml:space="preserve">&lt;-</w:t>
-      </w:r>
-      <w:r>
-        <w:rPr>
-          <w:rStyle w:val="NormalTok"/>
-        </w:rPr>
-        <w:t xml:space="preserve"> </w:t>
-      </w:r>
-      <w:r>
-        <w:rPr>
-          <w:rStyle w:val="FunctionTok"/>
-        </w:rPr>
-        <w:t xml:space="preserve">anova</w:t>
-      </w:r>
-      <w:r>
-        <w:rPr>
-          <w:rStyle w:val="NormalTok"/>
-        </w:rPr>
-        <w:t xml:space="preserve">(fishlinearregression)</w:t>
-      </w:r>
-      <w:r>
-        <w:br/>
-      </w:r>
-      <w:r>
-        <w:br/>
-      </w:r>
-      <w:r>
-        <w:rPr>
-          <w:rStyle w:val="NormalTok"/>
-        </w:rPr>
-        <w:t xml:space="preserve">model_squares</w:t>
+        <w:pStyle w:val="BodyText"/>
+      </w:pPr>
+      <w:r>
+        <w:t xml:space="preserve">plot 3–Scale-Location: The scale-location plot highlights that the square root of residuals does not highlight an even and random spread around the red line–points are clumped in the middle with outliers. This means that the variances change and homoscedasticity is violated.</w:t>
       </w:r>
     </w:p>
     <w:p>
       <w:pPr>
+        <w:pStyle w:val="BodyText"/>
+      </w:pPr>
+      <w:r>
+        <w:t xml:space="preserve">plot 4–Residual vs Leverage: The residual vs leverage plot highlights some outliers (labeled) both inside and outside of the dashed lines indicating that there are data points that are influencing the model. This means that if the model was calculated without these labeled outliers, then the model would predict a different estimate.</w:t>
+      </w:r>
+    </w:p>
+    <w:p>
+      <w:pPr>
         <w:pStyle w:val="SourceCode"/>
       </w:pPr>
       <w:r>
         <w:rPr>
+          <w:rStyle w:val="CommentTok"/>
+        </w:rPr>
+        <w:t xml:space="preserve">#create a summary of the linear regression stats</w:t>
+      </w:r>
+      <w:r>
+        <w:br/>
+      </w:r>
+      <w:r>
+        <w:rPr>
+          <w:rStyle w:val="NormalTok"/>
+        </w:rPr>
+        <w:t xml:space="preserve">model_summary </w:t>
+      </w:r>
+      <w:r>
+        <w:rPr>
+          <w:rStyle w:val="OtherTok"/>
+        </w:rPr>
+        <w:t xml:space="preserve">&lt;-</w:t>
+      </w:r>
+      <w:r>
+        <w:rPr>
+          <w:rStyle w:val="NormalTok"/>
+        </w:rPr>
+        <w:t xml:space="preserve"> </w:t>
+      </w:r>
+      <w:r>
+        <w:rPr>
+          <w:rStyle w:val="FunctionTok"/>
+        </w:rPr>
+        <w:t xml:space="preserve">summary</w:t>
+      </w:r>
+      <w:r>
+        <w:rPr>
+          <w:rStyle w:val="NormalTok"/>
+        </w:rPr>
+        <w:t xml:space="preserve">(fishlinearregression)</w:t>
+      </w:r>
+      <w:r>
+        <w:br/>
+      </w:r>
+      <w:r>
+        <w:br/>
+      </w:r>
+      <w:r>
+        <w:rPr>
+          <w:rStyle w:val="NormalTok"/>
+        </w:rPr>
+        <w:t xml:space="preserve">model_summary</w:t>
+      </w:r>
+    </w:p>
+    <w:p>
+      <w:pPr>
+        <w:pStyle w:val="SourceCode"/>
+      </w:pPr>
+      <w:r>
+        <w:br/>
+      </w:r>
+      <w:r>
+        <w:rPr>
           <w:rStyle w:val="VerbatimChar"/>
         </w:rPr>
+        <w:t xml:space="preserve">Call:</w:t>
+      </w:r>
+      <w:r>
+        <w:br/>
+      </w:r>
+      <w:r>
+        <w:rPr>
+          <w:rStyle w:val="VerbatimChar"/>
+        </w:rPr>
+        <w:t xml:space="preserve">lm(formula = weight ~ length, data = fish_summary)</w:t>
+      </w:r>
+      <w:r>
+        <w:br/>
+      </w:r>
+      <w:r>
+        <w:br/>
+      </w:r>
+      <w:r>
+        <w:rPr>
+          <w:rStyle w:val="VerbatimChar"/>
+        </w:rPr>
+        <w:t xml:space="preserve">Residuals:</w:t>
+      </w:r>
+      <w:r>
+        <w:br/>
+      </w:r>
+      <w:r>
+        <w:rPr>
+          <w:rStyle w:val="VerbatimChar"/>
+        </w:rPr>
+        <w:t xml:space="preserve">    Min      1Q  Median      3Q     Max </w:t>
+      </w:r>
+      <w:r>
+        <w:br/>
+      </w:r>
+      <w:r>
+        <w:rPr>
+          <w:rStyle w:val="VerbatimChar"/>
+        </w:rPr>
+        <w:t xml:space="preserve">-3.0828 -0.4862 -0.1830  0.4128  7.3191 </w:t>
+      </w:r>
+      <w:r>
+        <w:br/>
+      </w:r>
+      <w:r>
+        <w:br/>
+      </w:r>
+      <w:r>
+        <w:rPr>
+          <w:rStyle w:val="VerbatimChar"/>
+        </w:rPr>
+        <w:t xml:space="preserve">Coefficients:</w:t>
+      </w:r>
+      <w:r>
+        <w:br/>
+      </w:r>
+      <w:r>
+        <w:rPr>
+          <w:rStyle w:val="VerbatimChar"/>
+        </w:rPr>
+        <w:t xml:space="preserve">              Estimate Std. Error t value Pr(&gt;|t|)    </w:t>
+      </w:r>
+      <w:r>
+        <w:br/>
+      </w:r>
+      <w:r>
+        <w:rPr>
+          <w:rStyle w:val="VerbatimChar"/>
+        </w:rPr>
+        <w:t xml:space="preserve">(Intercept) -11.702476   0.481564  -24.30   &lt;2e-16 ***</w:t>
+      </w:r>
+      <w:r>
+        <w:br/>
+      </w:r>
+      <w:r>
+        <w:rPr>
+          <w:rStyle w:val="VerbatimChar"/>
+        </w:rPr>
+        <w:t xml:space="preserve">length        0.199852   0.005584   35.79   &lt;2e-16 ***</w:t>
+      </w:r>
+      <w:r>
+        <w:br/>
+      </w:r>
+      <w:r>
+        <w:rPr>
+          <w:rStyle w:val="VerbatimChar"/>
+        </w:rPr>
+        <w:t xml:space="preserve">---</w:t>
+      </w:r>
+      <w:r>
+        <w:br/>
+      </w:r>
+      <w:r>
+        <w:rPr>
+          <w:rStyle w:val="VerbatimChar"/>
+        </w:rPr>
+        <w:t xml:space="preserve">Signif. codes:  0 '***' 0.001 '**' 0.01 '*' 0.05 '.' 0.1 ' ' 1</w:t>
+      </w:r>
+      <w:r>
+        <w:br/>
+      </w:r>
+      <w:r>
+        <w:br/>
+      </w:r>
+      <w:r>
+        <w:rPr>
+          <w:rStyle w:val="VerbatimChar"/>
+        </w:rPr>
+        <w:t xml:space="preserve">Residual standard error: 1.057 on 288 degrees of freedom</w:t>
+      </w:r>
+      <w:r>
+        <w:br/>
+      </w:r>
+      <w:r>
+        <w:rPr>
+          <w:rStyle w:val="VerbatimChar"/>
+        </w:rPr>
+        <w:t xml:space="preserve">  (199 observations deleted due to missingness)</w:t>
+      </w:r>
+      <w:r>
+        <w:br/>
+      </w:r>
+      <w:r>
+        <w:rPr>
+          <w:rStyle w:val="VerbatimChar"/>
+        </w:rPr>
+        <w:t xml:space="preserve">Multiple R-squared:  0.8164,    Adjusted R-squared:  0.8158 </w:t>
+      </w:r>
+      <w:r>
+        <w:br/>
+      </w:r>
+      <w:r>
+        <w:rPr>
+          <w:rStyle w:val="VerbatimChar"/>
+        </w:rPr>
+        <w:t xml:space="preserve">F-statistic:  1281 on 1 and 288 DF,  p-value: &lt; 2.2e-16</w:t>
+      </w:r>
+    </w:p>
+    <w:p>
+      <w:pPr>
+        <w:pStyle w:val="SourceCode"/>
+      </w:pPr>
+      <w:r>
+        <w:rPr>
+          <w:rStyle w:val="CommentTok"/>
+        </w:rPr>
+        <w:t xml:space="preserve">#perform an ANOVA test</w:t>
+      </w:r>
+      <w:r>
+        <w:br/>
+      </w:r>
+      <w:r>
+        <w:rPr>
+          <w:rStyle w:val="NormalTok"/>
+        </w:rPr>
+        <w:t xml:space="preserve">model_squares </w:t>
+      </w:r>
+      <w:r>
+        <w:rPr>
+          <w:rStyle w:val="OtherTok"/>
+        </w:rPr>
+        <w:t xml:space="preserve">&lt;-</w:t>
+      </w:r>
+      <w:r>
+        <w:rPr>
+          <w:rStyle w:val="NormalTok"/>
+        </w:rPr>
+        <w:t xml:space="preserve"> </w:t>
+      </w:r>
+      <w:r>
+        <w:rPr>
+          <w:rStyle w:val="FunctionTok"/>
+        </w:rPr>
+        <w:t xml:space="preserve">anova</w:t>
+      </w:r>
+      <w:r>
+        <w:rPr>
+          <w:rStyle w:val="NormalTok"/>
+        </w:rPr>
+        <w:t xml:space="preserve">(fishlinearregression)</w:t>
+      </w:r>
+      <w:r>
+        <w:br/>
+      </w:r>
+      <w:r>
+        <w:br/>
+      </w:r>
+      <w:r>
+        <w:rPr>
+          <w:rStyle w:val="NormalTok"/>
+        </w:rPr>
+        <w:t xml:space="preserve">model_squares</w:t>
+      </w:r>
+    </w:p>
+    <w:p>
+      <w:pPr>
+        <w:pStyle w:val="SourceCode"/>
+      </w:pPr>
+      <w:r>
+        <w:rPr>
+          <w:rStyle w:val="VerbatimChar"/>
+        </w:rPr>
         <w:t xml:space="preserve">Analysis of Variance Table</w:t>
       </w:r>
       <w:r>
@@ -1417,7 +1185,7 @@
         <w:rPr>
           <w:rStyle w:val="VerbatimChar"/>
         </w:rPr>
-        <w:t xml:space="preserve">             Df     Sum Sq    Mean Sq F value    Pr(&gt;F)    </w:t>
+        <w:t xml:space="preserve">           Df  Sum Sq Mean Sq F value    Pr(&gt;F)    </w:t>
       </w:r>
       <w:r>
         <w:br/>
@@ -1426,7 +1194,7 @@
         <w:rPr>
           <w:rStyle w:val="VerbatimChar"/>
         </w:rPr>
-        <w:t xml:space="preserve">length        1 1.2549e+10 1.2549e+10  136700 &lt; 2.2e-16 ***</w:t>
+        <w:t xml:space="preserve">length      1 1432.29 1432.29  1280.8 &lt; 2.2e-16 ***</w:t>
       </w:r>
       <w:r>
         <w:br/>
@@ -1435,7 +1203,7 @@
         <w:rPr>
           <w:rStyle w:val="VerbatimChar"/>
         </w:rPr>
-        <w:t xml:space="preserve">Residuals 91088 8.3620e+09 9.1802e+04                      </w:t>
+        <w:t xml:space="preserve">Residuals 288  322.05    1.12                      </w:t>
       </w:r>
       <w:r>
         <w:br/>
@@ -2602,7 +2370,7 @@
                 <w:szCs w:val="22"/>
                 <w:color w:val="000000"/>
               </w:rPr>
-              <w:t xml:space="preserve">12,549,293,413</w:t>
+              <w:t xml:space="preserve">1,432.2877</w:t>
             </w:r>
           </w:p>
         </w:tc>
@@ -2646,7 +2414,7 @@
                 <w:szCs w:val="22"/>
                 <w:color w:val="000000"/>
               </w:rPr>
-              <w:t xml:space="preserve">12,549,293,413.06</w:t>
+              <w:t xml:space="preserve">1,432.28769</w:t>
             </w:r>
           </w:p>
         </w:tc>
@@ -2690,7 +2458,7 @@
                 <w:szCs w:val="22"/>
                 <w:color w:val="000000"/>
               </w:rPr>
-              <w:t xml:space="preserve">136,700.2</w:t>
+              <w:t xml:space="preserve">1,280.8</w:t>
             </w:r>
           </w:p>
         </w:tc>
@@ -2828,7 +2596,7 @@
                 <w:szCs w:val="22"/>
                 <w:color w:val="000000"/>
               </w:rPr>
-              <w:t xml:space="preserve">91,088</w:t>
+              <w:t xml:space="preserve">288</w:t>
             </w:r>
           </w:p>
         </w:tc>
@@ -2872,7 +2640,7 @@
                 <w:szCs w:val="22"/>
                 <w:color w:val="000000"/>
               </w:rPr>
-              <w:t xml:space="preserve">8,362,023,669</w:t>
+              <w:t xml:space="preserve">322.0525</w:t>
             </w:r>
           </w:p>
         </w:tc>
@@ -2916,7 +2684,7 @@
                 <w:szCs w:val="22"/>
                 <w:color w:val="000000"/>
               </w:rPr>
-              <w:t xml:space="preserve">91,801.59</w:t>
+              <w:t xml:space="preserve">1.11824</w:t>
             </w:r>
           </w:p>
         </w:tc>
@@ -3047,7 +2815,7 @@
         <w:pStyle w:val="FirstParagraph"/>
       </w:pPr>
       <w:r>
-        <w:t xml:space="preserve">Given that we hypothesized that fish length would predict fish weights, our null hypothesis was that fish length did not predict fish weight. Fish weight was significantly predicted by differing fish lengths (analysis of variance, F(1, 91,088) = 136,700.2, p &lt; 0.001,𝞪= 0.05).</w:t>
+        <w:t xml:space="preserve">Given that we hypothesized that fish length would predict fish weights, our null hypothesis was that fish length did not predict fish weight. However, our statistical results show that fish weight was significantly predicted by differing fish lengths (analysis of variance, F(1, 288) = 1,280.8, p &lt; 0.001,𝞪= 0.05).</w:t>
       </w:r>
     </w:p>
     <w:p>
@@ -3174,7 +2942,7 @@
         <w:rPr>
           <w:rStyle w:val="VerbatimChar"/>
         </w:rPr>
-        <w:t xml:space="preserve">length | Predicted |             95% CI</w:t>
+        <w:t xml:space="preserve">length | Predicted |         95% CI</w:t>
       </w:r>
       <w:r>
         <w:br/>
@@ -3183,7 +2951,7 @@
         <w:rPr>
           <w:rStyle w:val="VerbatimChar"/>
         </w:rPr>
-        <w:t xml:space="preserve">---------------------------------------</w:t>
+        <w:t xml:space="preserve">-----------------------------------</w:t>
       </w:r>
       <w:r>
         <w:br/>
@@ -3192,7 +2960,7 @@
         <w:rPr>
           <w:rStyle w:val="VerbatimChar"/>
         </w:rPr>
-        <w:t xml:space="preserve">     0 |   -309.55 | [-312.71, -306.40]</w:t>
+        <w:t xml:space="preserve">    50 |     -1.71 | [-2.12, -1.30]</w:t>
       </w:r>
       <w:r>
         <w:br/>
@@ -3201,7 +2969,7 @@
         <w:rPr>
           <w:rStyle w:val="VerbatimChar"/>
         </w:rPr>
-        <w:t xml:space="preserve">   200 |    292.38 | [ 290.28,  294.47]</w:t>
+        <w:t xml:space="preserve">    60 |      0.29 | [-0.02,  0.59]</w:t>
       </w:r>
       <w:r>
         <w:br/>
@@ -3210,7 +2978,7 @@
         <w:rPr>
           <w:rStyle w:val="VerbatimChar"/>
         </w:rPr>
-        <w:t xml:space="preserve">   300 |    593.34 | [ 590.29,  596.39]</w:t>
+        <w:t xml:space="preserve">    65 |      1.29 | [ 1.03,  1.54]</w:t>
       </w:r>
       <w:r>
         <w:br/>
@@ -3219,7 +2987,7 @@
         <w:rPr>
           <w:rStyle w:val="VerbatimChar"/>
         </w:rPr>
-        <w:t xml:space="preserve">   500 |   1195.27 | [1189.41, 1201.13]</w:t>
+        <w:t xml:space="preserve">    75 |      3.29 | [ 3.12,  3.45]</w:t>
       </w:r>
       <w:r>
         <w:br/>
@@ -3228,7 +2996,7 @@
         <w:rPr>
           <w:rStyle w:val="VerbatimChar"/>
         </w:rPr>
-        <w:t xml:space="preserve">   700 |   1797.20 | [1788.27, 1806.13]</w:t>
+        <w:t xml:space="preserve">    85 |      5.28 | [ 5.16,  5.41]</w:t>
       </w:r>
       <w:r>
         <w:br/>
@@ -3237,7 +3005,7 @@
         <w:rPr>
           <w:rStyle w:val="VerbatimChar"/>
         </w:rPr>
-        <w:t xml:space="preserve">   800 |   2098.16 | [2087.68, 2108.65]</w:t>
+        <w:t xml:space="preserve">    95 |      7.28 | [ 7.12,  7.44]</w:t>
       </w:r>
       <w:r>
         <w:br/>
@@ -3246,7 +3014,7 @@
         <w:rPr>
           <w:rStyle w:val="VerbatimChar"/>
         </w:rPr>
-        <w:t xml:space="preserve">  1000 |   2700.09 | [2686.46, 2713.73]</w:t>
+        <w:t xml:space="preserve">   105 |      9.28 | [ 9.04,  9.53]</w:t>
       </w:r>
       <w:r>
         <w:br/>
@@ -3255,7 +3023,7 @@
         <w:rPr>
           <w:rStyle w:val="VerbatimChar"/>
         </w:rPr>
-        <w:t xml:space="preserve">  1300 |   3602.99 | [3584.60, 3621.37]</w:t>
+        <w:t xml:space="preserve">   120 |     12.28 | [11.88, 12.68]</w:t>
       </w:r>
     </w:p>
     <w:p>
@@ -3840,17 +3608,6 @@
           <w:rStyle w:val="NormalTok"/>
         </w:rPr>
         <w:t xml:space="preserve">plot_predictions</w:t>
-      </w:r>
-    </w:p>
-    <w:p>
-      <w:pPr>
-        <w:pStyle w:val="SourceCode"/>
-      </w:pPr>
-      <w:r>
-        <w:rPr>
-          <w:rStyle w:val="VerbatimChar"/>
-        </w:rPr>
-        <w:t xml:space="preserve">Warning: Removed 258139 rows containing missing values (`geom_point()`).</w:t>
       </w:r>
     </w:p>
     <w:p>
@@ -3867,7 +3624,7 @@
               <a:graphicData uri="http://schemas.openxmlformats.org/drawingml/2006/picture">
                 <pic:pic>
                   <pic:nvPicPr>
-                    <pic:cNvPr descr="code-for-ENVS193DS-HW4_files/figure-docx/unnamed-chunk-3-1.png" id="28" name="Picture"/>
+                    <pic:cNvPr descr="code-for-ENVS193DS-HW4_files/figure-docx/unnamed-chunk-4-1.png" id="28" name="Picture"/>
                     <pic:cNvPicPr>
                       <a:picLocks noChangeArrowheads="1" noChangeAspect="1"/>
                     </pic:cNvPicPr>
@@ -3909,7 +3666,7 @@
         <w:pStyle w:val="Compact"/>
       </w:pPr>
       <w:r>
-        <w:t xml:space="preserve">The figure above plot fish weight prediction as a function of fish length using data collected about perch trout located in the North Temperate Lakes from 1981 to present day. The data points represent the predicted fish weight given a fish length; meanwhile, the blue line indicates the overall trendline for the predicted correlation between fish length and fish weight.</w:t>
+        <w:t xml:space="preserve">The figure above plot fish weight prediction as a function of fish length using data collected about perch trout located in the North Temperate Lakes from 1981 to present day. The data points represent the predicted fish weight given a fish length; meanwhile, the blue line indicates the overall trendline for the predicted correlation between fish length and fish weight. The grey ribbon encompassing the blue trendline line indicates the confidence interval.</w:t>
       </w:r>
     </w:p>
     <w:sectPr/>

</xml_diff>